<commit_message>
Add content to index.html and about.html
</commit_message>
<xml_diff>
--- a/TCMC Text.docx
+++ b/TCMC Text.docx
@@ -606,7 +606,22 @@
     </w:p>
     <w:p>
       <w:r>
-        <w:t xml:space="preserve">The Gambling Community Benefit Fund has assisted us to obtain office equipment and sound and lighting equipment for our productions </w:t>
+        <w:t xml:space="preserve">The Gambling Community Benefit Fund has assisted us to obtain office equipment and sound and lighting equipment for </w:t>
+      </w:r>
+      <w:bookmarkStart w:id="0" w:name="_GoBack"/>
+      <w:r>
+        <w:t xml:space="preserve">The Council's Partnerships and Sponsorships scheme provides vital core funding which enables us to maintain the administrative base for all our other activities, and also provides the premises which house our office space. </w:t>
+      </w:r>
+    </w:p>
+    <w:p>
+      <w:r>
+        <w:t xml:space="preserve">The Council also assists with the performance venues for our concerts and workshops. </w:t>
+      </w:r>
+    </w:p>
+    <w:bookmarkEnd w:id="0"/>
+    <w:p>
+      <w:r>
+        <w:t xml:space="preserve">our productions </w:t>
       </w:r>
     </w:p>
     <w:p/>
@@ -699,6 +714,7 @@
     </w:p>
     <w:p>
       <w:r>
+        <w:lastRenderedPageBreak/>
         <w:t>mutec.audio@gmail.com</w:t>
       </w:r>
     </w:p>
@@ -792,13 +808,16 @@
     <w:p/>
     <w:p>
       <w:r>
-        <w:t xml:space="preserve">Event Cinemas are considering bringing the Met Opera HD series to Townsville. If you would like to encourage them to go ahead, please email Alexis at support@eventcinemas.helpserve.com with a simple message such as, ‘Please bring Met Opera to Townsville’. You may of course add additional comments if you wish. </w:t>
-      </w:r>
-    </w:p>
-    <w:p/>
-    <w:p>
+        <w:t xml:space="preserve">Event Cinemas are considering bringing the Met Opera HD series to Townsville. If you would like to encourage them to go ahead, please email Alexis at </w:t>
+      </w:r>
       <w:r>
         <w:lastRenderedPageBreak/>
+        <w:t xml:space="preserve">support@eventcinemas.helpserve.com with a simple message such as, ‘Please bring Met Opera to Townsville’. You may of course add additional comments if you wish. </w:t>
+      </w:r>
+    </w:p>
+    <w:p/>
+    <w:p>
+      <w:r>
         <w:t xml:space="preserve">Should you decide to contact Alexis, the Music Centre would appreciate receiving a copy of your email, as it will help us assess the level of support from the Townsville arts community. Please copy your email to admin@townsvillemusic.org.au </w:t>
       </w:r>
     </w:p>
@@ -904,6 +923,7 @@
     </w:p>
     <w:p>
       <w:r>
+        <w:lastRenderedPageBreak/>
         <w:t xml:space="preserve">Fulham Road </w:t>
       </w:r>
     </w:p>
@@ -914,56 +934,171 @@
     </w:p>
     <w:p>
       <w:r>
+        <w:t xml:space="preserve">Harbourside Duo </w:t>
+      </w:r>
+    </w:p>
+    <w:p>
+      <w:r>
+        <w:t xml:space="preserve">presents </w:t>
+      </w:r>
+    </w:p>
+    <w:p>
+      <w:r>
+        <w:t xml:space="preserve">Dream Serenade. </w:t>
+      </w:r>
+    </w:p>
+    <w:p>
+      <w:r>
+        <w:t xml:space="preserve">Music of Debussy, Ravel, Saint- Saens, Sibelius and others. </w:t>
+      </w:r>
+    </w:p>
+    <w:p/>
+    <w:p>
+      <w:r>
+        <w:t xml:space="preserve">March into Sommarhagen! </w:t>
+      </w:r>
+    </w:p>
+    <w:p/>
+    <w:p>
+      <w:r>
+        <w:t xml:space="preserve">Dance the Habanera </w:t>
+      </w:r>
+    </w:p>
+    <w:p>
+      <w:r>
+        <w:t xml:space="preserve">with the Girl with Flaxen Hair! </w:t>
+      </w:r>
+    </w:p>
+    <w:p/>
+    <w:p>
+      <w:r>
+        <w:t xml:space="preserve">Be seduced by Thais! </w:t>
+      </w:r>
+    </w:p>
+    <w:p>
+      <w:r>
+        <w:t>Or just relax and let the music wash over you.</w:t>
+      </w:r>
+    </w:p>
+    <w:p>
+      <w:r>
+        <w:t>2pm Sunday 17 May at C2 (Townsville Civic Theatre)</w:t>
+      </w:r>
+    </w:p>
+    <w:p>
+      <w:r>
+        <w:t>Aviva logo</w:t>
+      </w:r>
+    </w:p>
+    <w:p>
+      <w:r>
+        <w:t xml:space="preserve">Aviva String Quartet </w:t>
+      </w:r>
+    </w:p>
+    <w:p>
+      <w:r>
+        <w:t xml:space="preserve">Following the phenomenal success of their 2014 season, the superb foursome return with their first concert for 2015, bringing their signature style of classical and modern music to the masses in their own fresh and entertaining style. </w:t>
+      </w:r>
+    </w:p>
+    <w:p/>
+    <w:p>
+      <w:r>
+        <w:t xml:space="preserve">featuring </w:t>
+      </w:r>
+    </w:p>
+    <w:p>
+      <w:r>
+        <w:t xml:space="preserve">Caroline Lloyd-Doolan on violin </w:t>
+      </w:r>
+    </w:p>
+    <w:p>
+      <w:r>
+        <w:t xml:space="preserve">Susan Fraser on violin </w:t>
+      </w:r>
+    </w:p>
+    <w:p>
+      <w:r>
+        <w:t xml:space="preserve">Jessica Winton on viola </w:t>
+      </w:r>
+    </w:p>
+    <w:p>
+      <w:r>
+        <w:t xml:space="preserve">Ivy Wu on cello </w:t>
+      </w:r>
+    </w:p>
+    <w:p>
+      <w:r>
+        <w:t xml:space="preserve"> Ticketshop link</w:t>
+      </w:r>
+      <w:r>
+        <w:tab/>
+        <w:t xml:space="preserve">2pm Sunday 14 June at C2 (CivicTheatre building) </w:t>
+      </w:r>
+    </w:p>
+    <w:p>
+      <w:r>
+        <w:t>$25 Adult - $20 Concession - Children 12 and under free!</w:t>
+      </w:r>
+    </w:p>
+    <w:p>
+      <w:r>
+        <w:t xml:space="preserve"> TCB logo</w:t>
+      </w:r>
+    </w:p>
+    <w:p>
+      <w:r>
+        <w:t xml:space="preserve">Townsville Concert Band </w:t>
+      </w:r>
+    </w:p>
+    <w:p>
+      <w:r>
         <w:lastRenderedPageBreak/>
-        <w:t xml:space="preserve">Harbourside Duo </w:t>
-      </w:r>
-    </w:p>
-    <w:p>
-      <w:r>
-        <w:t xml:space="preserve">presents </w:t>
-      </w:r>
-    </w:p>
-    <w:p>
-      <w:r>
-        <w:t xml:space="preserve">Dream Serenade. </w:t>
-      </w:r>
-    </w:p>
-    <w:p>
-      <w:r>
-        <w:t xml:space="preserve">Music of Debussy, Ravel, Saint- Saens, Sibelius and others. </w:t>
-      </w:r>
-    </w:p>
-    <w:p/>
-    <w:p>
-      <w:r>
-        <w:t xml:space="preserve">March into Sommarhagen! </w:t>
-      </w:r>
-    </w:p>
-    <w:p/>
-    <w:p>
-      <w:r>
-        <w:t xml:space="preserve">Dance the Habanera </w:t>
-      </w:r>
-    </w:p>
-    <w:p>
-      <w:r>
-        <w:t xml:space="preserve">with the Girl with Flaxen Hair! </w:t>
-      </w:r>
-    </w:p>
-    <w:p/>
-    <w:p>
-      <w:r>
-        <w:t xml:space="preserve">Be seduced by Thais! </w:t>
-      </w:r>
-    </w:p>
-    <w:p>
-      <w:r>
-        <w:t>Or just relax and let the music wash over you.</w:t>
-      </w:r>
-    </w:p>
-    <w:p>
-      <w:r>
-        <w:t>2pm Sunday 17 May at C2 (Townsville Civic Theatre)</w:t>
+        <w:t>2pm Sunday 28 June at C2 (Townsville Civic Theatre)</w:t>
+      </w:r>
+    </w:p>
+    <w:p>
+      <w:r>
+        <w:t>Pimlico choir</w:t>
+      </w:r>
+    </w:p>
+    <w:p>
+      <w:r>
+        <w:t xml:space="preserve">Voices of Pimlico </w:t>
+      </w:r>
+    </w:p>
+    <w:p>
+      <w:r>
+        <w:t>2pm Sunday 6 September at C2 (Townsville Civic Theatre)</w:t>
+      </w:r>
+    </w:p>
+    <w:p>
+      <w:r>
+        <w:t>TCB logo</w:t>
+      </w:r>
+    </w:p>
+    <w:p>
+      <w:r>
+        <w:t xml:space="preserve">Townsville Concert Band </w:t>
+      </w:r>
+    </w:p>
+    <w:p>
+      <w:r>
+        <w:t>2pm Sunday 27 September June at C2 (Townsville Civic Theatre)</w:t>
+      </w:r>
+    </w:p>
+    <w:p>
+      <w:r>
+        <w:t>Allegro Choir</w:t>
+      </w:r>
+    </w:p>
+    <w:p>
+      <w:r>
+        <w:t xml:space="preserve">Allegro Choir </w:t>
+      </w:r>
+    </w:p>
+    <w:p>
+      <w:r>
+        <w:t>2pm Sunday 22 November at C2 (Townsville Civic Theatre)</w:t>
       </w:r>
     </w:p>
     <w:p>
@@ -976,9 +1111,10 @@
         <w:t xml:space="preserve">Aviva String Quartet </w:t>
       </w:r>
     </w:p>
-    <w:p>
-      <w:r>
-        <w:t xml:space="preserve">Following the phenomenal success of their 2014 season, the superb foursome return with their first concert for 2015, bringing their signature style of classical and modern music to the masses in their own fresh and entertaining style. </w:t>
+    <w:p/>
+    <w:p>
+      <w:r>
+        <w:t xml:space="preserve">The superb foursome return with their final concert for 2015, bringing their signature style of classical and modern music to the masses in their own fresh and entertaining style. </w:t>
       </w:r>
     </w:p>
     <w:p/>
@@ -1009,139 +1145,26 @@
     </w:p>
     <w:p>
       <w:r>
-        <w:t xml:space="preserve"> Ticketshop link</w:t>
-      </w:r>
-      <w:r>
-        <w:tab/>
-        <w:t xml:space="preserve">2pm Sunday 14 June at C2 (CivicTheatre building) </w:t>
-      </w:r>
-    </w:p>
-    <w:p>
-      <w:r>
-        <w:t>$25 Adult - $20 Concession - Children 12 and under free!</w:t>
-      </w:r>
-    </w:p>
-    <w:p>
-      <w:r>
-        <w:t xml:space="preserve"> TCB logo</w:t>
-      </w:r>
-    </w:p>
-    <w:p>
-      <w:r>
-        <w:t xml:space="preserve">Townsville Concert Band </w:t>
-      </w:r>
-    </w:p>
-    <w:p>
-      <w:r>
-        <w:t>2pm Sunday 28 June at C2 (Townsville Civic Theatre)</w:t>
-      </w:r>
-    </w:p>
-    <w:p>
-      <w:r>
-        <w:t>Pimlico choir</w:t>
-      </w:r>
-    </w:p>
-    <w:p>
+        <w:t>2pm Sunday 29 November at C2 (Townsville Civic Theatre)</w:t>
+      </w:r>
+    </w:p>
+    <w:p/>
+    <w:p/>
+    <w:p/>
+    <w:p>
+      <w:r>
+        <w:t>Individual Muso Content:</w:t>
+      </w:r>
+    </w:p>
+    <w:p/>
+    <w:p/>
+    <w:p>
+      <w:r>
+        <w:t xml:space="preserve">Aquapella are 50 singers from the Townsville area bringing you a cappella world music at its very best: inspiring and uplifting harmonies from around the globe. A South African party song, </w:t>
+      </w:r>
       <w:r>
         <w:lastRenderedPageBreak/>
-        <w:t xml:space="preserve">Voices of Pimlico </w:t>
-      </w:r>
-    </w:p>
-    <w:p>
-      <w:r>
-        <w:t>2pm Sunday 6 September at C2 (Townsville Civic Theatre)</w:t>
-      </w:r>
-    </w:p>
-    <w:p>
-      <w:r>
-        <w:t>TCB logo</w:t>
-      </w:r>
-    </w:p>
-    <w:p>
-      <w:r>
-        <w:t xml:space="preserve">Townsville Concert Band </w:t>
-      </w:r>
-    </w:p>
-    <w:p>
-      <w:r>
-        <w:t>2pm Sunday 27 September June at C2 (Townsville Civic Theatre)</w:t>
-      </w:r>
-    </w:p>
-    <w:p>
-      <w:r>
-        <w:t>Allegro Choir</w:t>
-      </w:r>
-    </w:p>
-    <w:p>
-      <w:r>
-        <w:t xml:space="preserve">Allegro Choir </w:t>
-      </w:r>
-    </w:p>
-    <w:p>
-      <w:r>
-        <w:t>2pm Sunday 22 November at C2 (Townsville Civic Theatre)</w:t>
-      </w:r>
-    </w:p>
-    <w:p>
-      <w:r>
-        <w:t>Aviva logo</w:t>
-      </w:r>
-    </w:p>
-    <w:p>
-      <w:r>
-        <w:t xml:space="preserve">Aviva String Quartet </w:t>
-      </w:r>
-    </w:p>
-    <w:p/>
-    <w:p>
-      <w:r>
-        <w:t xml:space="preserve">The superb foursome return with their final concert for 2015, bringing their signature style of classical and modern music to the masses in their own fresh and entertaining style. </w:t>
-      </w:r>
-    </w:p>
-    <w:p/>
-    <w:p>
-      <w:r>
-        <w:t xml:space="preserve">featuring </w:t>
-      </w:r>
-    </w:p>
-    <w:p>
-      <w:r>
-        <w:t xml:space="preserve">Caroline Lloyd-Doolan on violin </w:t>
-      </w:r>
-    </w:p>
-    <w:p>
-      <w:r>
-        <w:t xml:space="preserve">Susan Fraser on violin </w:t>
-      </w:r>
-    </w:p>
-    <w:p>
-      <w:r>
-        <w:t xml:space="preserve">Jessica Winton on viola </w:t>
-      </w:r>
-    </w:p>
-    <w:p>
-      <w:r>
-        <w:t xml:space="preserve">Ivy Wu on cello </w:t>
-      </w:r>
-    </w:p>
-    <w:p>
-      <w:r>
-        <w:t>2pm Sunday 29 November at C2 (Townsville Civic Theatre)</w:t>
-      </w:r>
-    </w:p>
-    <w:p/>
-    <w:p/>
-    <w:p/>
-    <w:p>
-      <w:r>
-        <w:t>Individual Muso Content:</w:t>
-      </w:r>
-    </w:p>
-    <w:p/>
-    <w:p/>
-    <w:p>
-      <w:r>
-        <w:t>Aquapella are 50 singers from the Townsville area bringing you a cappella world music at its very best: inspiring and uplifting harmonies from around the globe. A South African party song, a Hungarian love triangle, "The Lion Sleeps Tonight" in French - a sumptuous variety of different languages, stories, rhythms and moods to entertain and move you in the wonderful common language of music. Come along and travel the world by song!</w:t>
+        <w:t>a Hungarian love triangle, "The Lion Sleeps Tonight" in French - a sumptuous variety of different languages, stories, rhythms and moods to entertain and move you in the wonderful common language of music. Come along and travel the world by song!</w:t>
       </w:r>
     </w:p>
     <w:p/>
@@ -1197,339 +1220,340 @@
     </w:p>
     <w:p>
       <w:r>
+        <w:lastRenderedPageBreak/>
         <w:t xml:space="preserve">Jessica has come back to Townsville after completing her degree in Tasmania. </w:t>
       </w:r>
     </w:p>
     <w:p/>
     <w:p>
       <w:r>
+        <w:t xml:space="preserve">The girls all have a passion for chamber music and are very excited to be able to form up a group that will be able to perform regularly both locally and in the surrounding regions. </w:t>
+      </w:r>
+    </w:p>
+    <w:p>
+      <w:r>
+        <w:t xml:space="preserve">Their concert will take listeners through a wonderful journey of beautiful melodies and the most romantic music that is guaranteed to leave the senses fulfilled and wanting more. </w:t>
+      </w:r>
+    </w:p>
+    <w:p/>
+    <w:p/>
+    <w:p>
+      <w:r>
+        <w:t>For more information -</w:t>
+      </w:r>
+    </w:p>
+    <w:p/>
+    <w:p>
+      <w:r>
+        <w:t>Phone   07 4724 2086</w:t>
+      </w:r>
+    </w:p>
+    <w:p>
+      <w:r>
+        <w:t>Mobile    0402 255 182</w:t>
+      </w:r>
+    </w:p>
+    <w:p/>
+    <w:p>
+      <w:r>
+        <w:t>e-mail admin@townsvillemusic.org.au</w:t>
+      </w:r>
+    </w:p>
+    <w:p/>
+    <w:p/>
+    <w:p>
+      <w:r>
+        <w:t>The Camerata Singers</w:t>
+      </w:r>
+    </w:p>
+    <w:p>
+      <w:r>
+        <w:t xml:space="preserve"> Poms from Oz </w:t>
+      </w:r>
+    </w:p>
+    <w:p>
+      <w:r>
+        <w:t xml:space="preserve">The concept of the Camerata Singers originated in the 1980s when Susan Grinsell, who was teaching voice at James Cook University realised that ensemble singing was sadly lacking for tertiary music students. Since then, Susan, along with repetiteur Carol Dall’Osto, has strived to bring quality ensemble singing to the wider community by performing at events from the Ingham Italian Festival through to Cotter’s Markets in the mall. </w:t>
+      </w:r>
+    </w:p>
+    <w:p/>
+    <w:p>
+      <w:r>
+        <w:t>The Camerata Singers comprises a group of trained singers, both male and female, from age 18 and over who strive to provide quality performances in a range of styles from classical through to A cappella and contemporary. A number of members also regularly participate in local music theatre and theatre productions. For further information or bookings contact the Music Centre 4724 2086</w:t>
+      </w:r>
+    </w:p>
+    <w:p>
+      <w:r>
+        <w:t>or email admin@townsvillemusic.org.au</w:t>
+      </w:r>
+    </w:p>
+    <w:p/>
+    <w:p/>
+    <w:p>
+      <w:r>
+        <w:t>Celtic Fyre</w:t>
+      </w:r>
+    </w:p>
+    <w:p>
+      <w:r>
         <w:lastRenderedPageBreak/>
-        <w:t xml:space="preserve">The girls all have a passion for chamber music and are very excited to be able to form up a group that will be able to perform regularly both locally and in the surrounding regions. </w:t>
-      </w:r>
-    </w:p>
-    <w:p>
-      <w:r>
-        <w:t xml:space="preserve">Their concert will take listeners through a wonderful journey of beautiful melodies and the most romantic music that is guaranteed to leave the senses fulfilled and wanting more. </w:t>
-      </w:r>
-    </w:p>
-    <w:p/>
-    <w:p/>
+        <w:t xml:space="preserve"> Celtic Fyre </w:t>
+      </w:r>
+    </w:p>
+    <w:p>
+      <w:r>
+        <w:t>The alternative celtic rock band from North Queensland</w:t>
+      </w:r>
+    </w:p>
+    <w:p/>
+    <w:p>
+      <w:r>
+        <w:t xml:space="preserve">Typical audience response: - "WOW - I wasn't prepared for that! Racing around the stage in kilts, blowing bagpipes, jumping from one instrument to the next, these guys know how to entertain!" </w:t>
+      </w:r>
+    </w:p>
+    <w:p/>
+    <w:p>
+      <w:r>
+        <w:t xml:space="preserve">They will break your heart with the mournful and eerie sounds of the Great Highland Bagpipe and then crank it up real hard and rock you 'til you drop. </w:t>
+      </w:r>
+    </w:p>
+    <w:p/>
+    <w:p>
+      <w:r>
+        <w:t xml:space="preserve">This 11 piece band is a fun-loving kick-em-in-the-pants band that just wants to rock - celtic style! </w:t>
+      </w:r>
+    </w:p>
+    <w:p/>
+    <w:p>
+      <w:r>
+        <w:t>www.celticfyre.com</w:t>
+      </w:r>
+    </w:p>
+    <w:p/>
+    <w:p/>
+    <w:p>
+      <w:r>
+        <w:t>Dirty DozenFacebook link</w:t>
+      </w:r>
+    </w:p>
+    <w:p>
+      <w:r>
+        <w:t xml:space="preserve">Townsville's dynamic 12-piece Stage Band! </w:t>
+      </w:r>
+    </w:p>
+    <w:p/>
+    <w:p>
+      <w:r>
+        <w:t xml:space="preserve">Jazz, rock, blues and modern top-40 songs featuring vocalists, trumpets, saxophones, trombone, drums, piano/keyboard and guitars. </w:t>
+      </w:r>
+    </w:p>
+    <w:p/>
+    <w:p>
+      <w:r>
+        <w:t xml:space="preserve">Some titles from the repertoire   -   It Don't Mean a Thing   -   Mustang Sally   -   Spinning Wheel   -   Moondance   -   In the Midnight Hour   -   Le Belleclaire Blues   -   Lady Madonna   -   Skyfall   -   Shake a Tail Feather   -   Soul Man   -   Peter Gunn   -   Minnie the Moocha   -   Sweet Home Chicago   -   R.E.S.P.E.C.T.   -   Everybody   -   Leave Your Hat On   -   Superstition   -   The Letter   -   Proud Mary   -   Knock on Wood   -   I Got You   -   ROCK in the USA   -   December 1963 (Oh What a Night!)   -   Don't Know Why   -   Walkin' on Sunshine </w:t>
+      </w:r>
+    </w:p>
+    <w:p/>
+    <w:p>
+      <w:r>
+        <w:t xml:space="preserve">Contact Andi Hodgson 0421 072 625 </w:t>
+      </w:r>
+    </w:p>
+    <w:p/>
+    <w:p/>
+    <w:p>
+      <w:r>
+        <w:t>Harbourside Duo</w:t>
+      </w:r>
+    </w:p>
+    <w:p>
+      <w:r>
+        <w:lastRenderedPageBreak/>
+        <w:t xml:space="preserve"> Poms from Oz </w:t>
+      </w:r>
+    </w:p>
+    <w:p>
+      <w:r>
+        <w:t xml:space="preserve">Harbourside Duo is a new ensemble performing in Townsville and North Queensland featuring Monica Martin on Violin and David Roberts on Classical Guitar. </w:t>
+      </w:r>
+    </w:p>
+    <w:p>
+      <w:r>
+        <w:t xml:space="preserve">We perform a fine selection of music from Latin, Jazz, Celtic, Classical and popular styles. </w:t>
+      </w:r>
+    </w:p>
+    <w:p>
+      <w:r>
+        <w:t xml:space="preserve">Harbourside Duo is available for Corporate Functions, Weddings and private gatherings. </w:t>
+      </w:r>
+    </w:p>
+    <w:p>
+      <w:r>
+        <w:t>For further information or bookings contact David Roberts 0459 239 290</w:t>
+      </w:r>
+    </w:p>
+    <w:p>
+      <w:r>
+        <w:t>Visit www.davidrobertsguitar.com.au/Harbourside-Duo.html</w:t>
+      </w:r>
+    </w:p>
+    <w:p>
+      <w:r>
+        <w:t>Visit our website</w:t>
+      </w:r>
+    </w:p>
+    <w:p/>
+    <w:p/>
+    <w:p>
+      <w:r>
+        <w:t>Poms from Oz</w:t>
+      </w:r>
+    </w:p>
+    <w:p>
+      <w:r>
+        <w:t xml:space="preserve"> Poms from Oz </w:t>
+      </w:r>
+    </w:p>
+    <w:p>
+      <w:r>
+        <w:t xml:space="preserve">Poms from Oz are Judy, Kathleen and Alan Pomeroy, a family of solo vocalists from North Queensland, Australia. All are dinky di Oz with Judy and Kathy being descendents of First Fleeters. </w:t>
+      </w:r>
+    </w:p>
+    <w:p/>
+    <w:p>
+      <w:r>
+        <w:t xml:space="preserve">Their tight harmony and vocal strength bring a fresh feel to original, contemporary and traditional works, uncovering a rich tapestry of songs gathered in their travels from around the world. Most songs are a cappella but sometimes accompanied by guitar and/or harmonica. Moods in their songs range from downright to real tear jerkers and audience participation is encouraged. Their sound is distinctive, as Judy arranges all the songs specifically for their voices. </w:t>
+      </w:r>
+    </w:p>
+    <w:p/>
+    <w:p>
+      <w:r>
+        <w:t>A tast brew of Oz songs and Oz voices, with a dash of guitar and harmonica. Open a nice bottle of red , sit back and enjoy. For further information or bookings contact the Music Centre 4724 2086</w:t>
+      </w:r>
+    </w:p>
+    <w:p>
+      <w:r>
+        <w:t>or email admin@townsvillemusic.org.au</w:t>
+      </w:r>
+    </w:p>
+    <w:p/>
+    <w:p/>
+    <w:p>
+      <w:r>
+        <w:t>Rosewood Guitar Quartet</w:t>
+      </w:r>
+    </w:p>
+    <w:p>
+      <w:r>
+        <w:t xml:space="preserve"> Rosewood </w:t>
+      </w:r>
+    </w:p>
+    <w:p>
+      <w:r>
+        <w:t>Add some elegance to your next social event!</w:t>
+      </w:r>
+    </w:p>
+    <w:p>
+      <w:r>
+        <w:t>Have the Rosewood Guitar Quartet provide that special atmosphere by playing for your guests</w:t>
+      </w:r>
+    </w:p>
+    <w:p>
+      <w:r>
+        <w:lastRenderedPageBreak/>
+        <w:t>Sample CD available on request</w:t>
+      </w:r>
+    </w:p>
+    <w:p>
+      <w:r>
+        <w:t>Phone: 0427 255 125</w:t>
+      </w:r>
+    </w:p>
+    <w:p>
+      <w:r>
+        <w:t>or email Joanne</w:t>
+      </w:r>
+    </w:p>
+    <w:p/>
+    <w:p/>
+    <w:p>
+      <w:r>
+        <w:t xml:space="preserve">TCB logo </w:t>
+      </w:r>
+    </w:p>
+    <w:p>
+      <w:r>
+        <w:t xml:space="preserve">The Townsville Concert Band are currently looking for musician members. </w:t>
+      </w:r>
+    </w:p>
+    <w:p>
+      <w:r>
+        <w:t xml:space="preserve">This is a local community band who meet once a week for rehearsals, and who play gigs around town throughout the year. The band plays a range of different styles of concert band music, ranging from classical to musical theatre and modern. </w:t>
+      </w:r>
+    </w:p>
+    <w:p>
+      <w:r>
+        <w:t>All levels and ages are welcome.</w:t>
+      </w:r>
+    </w:p>
     <w:p>
       <w:r>
         <w:t>For more information -</w:t>
       </w:r>
     </w:p>
-    <w:p/>
-    <w:p>
-      <w:r>
-        <w:t>Phone   07 4724 2086</w:t>
-      </w:r>
-    </w:p>
-    <w:p>
-      <w:r>
-        <w:t>Mobile    0402 255 182</w:t>
-      </w:r>
-    </w:p>
-    <w:p/>
-    <w:p>
-      <w:r>
-        <w:t>e-mail admin@townsvillemusic.org.au</w:t>
-      </w:r>
-    </w:p>
-    <w:p/>
-    <w:p/>
-    <w:p>
-      <w:r>
-        <w:t>The Camerata Singers</w:t>
-      </w:r>
-    </w:p>
-    <w:p>
-      <w:r>
-        <w:t xml:space="preserve"> Poms from Oz </w:t>
-      </w:r>
-    </w:p>
-    <w:p>
-      <w:r>
-        <w:t xml:space="preserve">The concept of the Camerata Singers originated in the 1980s when Susan Grinsell, who was teaching voice at James Cook University realised that ensemble singing was sadly lacking for tertiary music students. Since then, Susan, along with repetiteur Carol Dall’Osto, has strived to bring quality ensemble singing to the wider community by performing at events from the Ingham Italian Festival through to Cotter’s Markets in the mall. </w:t>
-      </w:r>
-    </w:p>
-    <w:p/>
-    <w:p>
-      <w:r>
-        <w:t>The Camerata Singers comprises a group of trained singers, both male and female, from age 18 and over who strive to provide quality performances in a range of styles from classical through to A cappella and contemporary. A number of members also regularly participate in local music theatre and theatre productions. For further information or bookings contact the Music Centre 4724 2086</w:t>
-      </w:r>
-    </w:p>
-    <w:p>
-      <w:r>
-        <w:t>or email admin@townsvillemusic.org.au</w:t>
-      </w:r>
-    </w:p>
-    <w:p/>
-    <w:p/>
-    <w:p>
-      <w:r>
-        <w:t>Celtic Fyre</w:t>
-      </w:r>
-    </w:p>
-    <w:p>
-      <w:r>
-        <w:t xml:space="preserve"> Celtic Fyre </w:t>
-      </w:r>
-    </w:p>
-    <w:p>
-      <w:r>
-        <w:t>The alternative celtic rock band from North Queensland</w:t>
-      </w:r>
-    </w:p>
-    <w:p/>
-    <w:p>
-      <w:r>
-        <w:t xml:space="preserve">Typical audience response: - "WOW - I wasn't prepared for that! Racing around the stage in kilts, blowing bagpipes, jumping from one instrument to the next, these guys know how to entertain!" </w:t>
-      </w:r>
-    </w:p>
-    <w:p/>
-    <w:p>
-      <w:r>
-        <w:t xml:space="preserve">They will break your heart with the mournful and eerie sounds of the Great Highland Bagpipe and then crank it up real hard and rock you 'til you drop. </w:t>
-      </w:r>
-    </w:p>
-    <w:p/>
-    <w:p>
-      <w:r>
-        <w:t xml:space="preserve">This 11 piece band is a fun-loving kick-em-in-the-pants band that just wants to rock - celtic style! </w:t>
-      </w:r>
-    </w:p>
-    <w:p/>
-    <w:p>
-      <w:r>
-        <w:t>www.celticfyre.com</w:t>
-      </w:r>
-    </w:p>
-    <w:p/>
-    <w:p/>
-    <w:p>
-      <w:r>
-        <w:t>Dirty DozenFacebook link</w:t>
-      </w:r>
-    </w:p>
-    <w:p>
-      <w:r>
-        <w:t xml:space="preserve">Townsville's dynamic 12-piece Stage Band! </w:t>
-      </w:r>
-    </w:p>
-    <w:p/>
-    <w:p>
-      <w:r>
-        <w:t xml:space="preserve">Jazz, rock, blues and modern top-40 songs featuring vocalists, trumpets, saxophones, trombone, drums, piano/keyboard and guitars. </w:t>
-      </w:r>
-    </w:p>
-    <w:p/>
-    <w:p>
-      <w:r>
-        <w:t xml:space="preserve">Some titles from the repertoire   -   It Don't Mean a Thing   -   Mustang Sally   -   Spinning Wheel   -   Moondance   -   In the Midnight Hour   -   Le Belleclaire Blues   -   Lady Madonna   -   Skyfall   -   Shake a Tail Feather   -   Soul Man   -   Peter Gunn   -   Minnie the Moocha   -   Sweet Home Chicago   -   R.E.S.P.E.C.T.   -   Everybody   -   Leave Your Hat On   -   Superstition   -   The Letter   -   Proud Mary   -   Knock on Wood   -   I Got You   -   ROCK in the USA   -   December 1963 (Oh What a Night!)   -   Don't Know Why   -   Walkin' on Sunshine </w:t>
-      </w:r>
-    </w:p>
-    <w:p/>
-    <w:p>
-      <w:r>
-        <w:t xml:space="preserve">Contact Andi Hodgson 0421 072 625 </w:t>
-      </w:r>
-    </w:p>
-    <w:p/>
-    <w:p/>
-    <w:p>
-      <w:r>
-        <w:t>Harbourside Duo</w:t>
-      </w:r>
-    </w:p>
-    <w:p>
-      <w:r>
-        <w:t xml:space="preserve"> Poms from Oz </w:t>
-      </w:r>
-    </w:p>
-    <w:p>
+    <w:p>
+      <w:r>
+        <w:t>-- email us hollie.clark1@jcu.edu.au</w:t>
+      </w:r>
+    </w:p>
+    <w:p>
+      <w:r>
+        <w:t>or phone Hollie: 04019 151 185</w:t>
+      </w:r>
+    </w:p>
+    <w:p>
+      <w:r>
+        <w:t>or phone Mark: 0408 088 675</w:t>
+      </w:r>
+    </w:p>
+    <w:p>
+      <w:r>
+        <w:t>see our Facebook page</w:t>
+      </w:r>
+    </w:p>
+    <w:p/>
+    <w:p/>
+    <w:p>
+      <w:r>
+        <w:t>Wassa</w:t>
+      </w:r>
+    </w:p>
+    <w:p>
+      <w:r>
+        <w:t xml:space="preserve"> Wassa </w:t>
+      </w:r>
+    </w:p>
+    <w:p>
+      <w:r>
+        <w:t xml:space="preserve">Wassa is a six-piece percussion group performing traditional rhythms from West Africa on traditional instruments. The Townsville based group has been performing throughout North Queensland and as far as Papua New Guinea since 2001. </w:t>
+      </w:r>
+    </w:p>
+    <w:p/>
+    <w:p>
+      <w:r>
+        <w:t>http://www.therhythmconnection.com/wassa.html</w:t>
+      </w:r>
+    </w:p>
+    <w:p/>
+    <w:p/>
+    <w:p/>
+    <w:p>
+      <w:r>
+        <w:t xml:space="preserve">The Stokes Nicholson Big Band was formed in 1991 through collaboration between the late Roy Stokes and Les Nicholson. Each man had his own individual reasons for wanting a Big Band, perhaps influenced by the difference in their ages with Roy being 17 years older than Les. Roy wanted to create an opportunity to keep experienced musicians playing challenging </w:t>
+      </w:r>
       <w:r>
         <w:lastRenderedPageBreak/>
-        <w:t xml:space="preserve">Harbourside Duo is a new ensemble performing in Townsville and North Queensland featuring Monica Martin on Violin and David Roberts on Classical Guitar. </w:t>
-      </w:r>
-    </w:p>
-    <w:p>
-      <w:r>
-        <w:t xml:space="preserve">We perform a fine selection of music from Latin, Jazz, Celtic, Classical and popular styles. </w:t>
-      </w:r>
-    </w:p>
-    <w:p>
-      <w:r>
-        <w:t xml:space="preserve">Harbourside Duo is available for Corporate Functions, Weddings and private gatherings. </w:t>
-      </w:r>
-    </w:p>
-    <w:p>
-      <w:r>
-        <w:t>For further information or bookings contact David Roberts 0459 239 290</w:t>
-      </w:r>
-    </w:p>
-    <w:p>
-      <w:r>
-        <w:t>Visit www.davidrobertsguitar.com.au/Harbourside-Duo.html</w:t>
-      </w:r>
-    </w:p>
-    <w:p>
-      <w:r>
-        <w:t>Visit our website</w:t>
-      </w:r>
-    </w:p>
-    <w:p/>
-    <w:p/>
-    <w:p>
-      <w:r>
-        <w:t>Poms from Oz</w:t>
-      </w:r>
-    </w:p>
-    <w:p>
-      <w:r>
-        <w:t xml:space="preserve"> Poms from Oz </w:t>
-      </w:r>
-    </w:p>
-    <w:p>
-      <w:r>
-        <w:t xml:space="preserve">Poms from Oz are Judy, Kathleen and Alan Pomeroy, a family of solo vocalists from North Queensland, Australia. All are dinky di Oz with Judy and Kathy being descendents of First Fleeters. </w:t>
-      </w:r>
-    </w:p>
-    <w:p/>
-    <w:p>
-      <w:r>
-        <w:t xml:space="preserve">Their tight harmony and vocal strength bring a fresh feel to original, contemporary and traditional works, uncovering a rich tapestry of songs gathered in their travels from around the world. Most songs are a cappella but sometimes accompanied by guitar and/or harmonica. Moods in their songs range from downright to real tear jerkers and audience participation is encouraged. Their sound is distinctive, as Judy arranges all the songs specifically for their voices. </w:t>
-      </w:r>
-    </w:p>
-    <w:p/>
-    <w:p>
-      <w:r>
-        <w:t>A tast brew of Oz songs and Oz voices, with a dash of guitar and harmonica. Open a nice bottle of red , sit back and enjoy. For further information or bookings contact the Music Centre 4724 2086</w:t>
-      </w:r>
-    </w:p>
-    <w:p>
-      <w:r>
-        <w:t>or email admin@townsvillemusic.org.au</w:t>
-      </w:r>
-    </w:p>
-    <w:p/>
-    <w:p/>
-    <w:p>
-      <w:r>
-        <w:t>Rosewood Guitar Quartet</w:t>
-      </w:r>
-    </w:p>
-    <w:p>
-      <w:r>
-        <w:t xml:space="preserve"> Rosewood </w:t>
-      </w:r>
-    </w:p>
-    <w:p>
-      <w:r>
-        <w:t>Add some elegance to your next social event!</w:t>
-      </w:r>
-    </w:p>
-    <w:p>
-      <w:r>
-        <w:t>Have the Rosewood Guitar Quartet provide that special atmosphere by playing for your guests</w:t>
-      </w:r>
-    </w:p>
-    <w:p>
-      <w:r>
-        <w:t>Sample CD available on request</w:t>
-      </w:r>
-    </w:p>
-    <w:p>
-      <w:r>
-        <w:lastRenderedPageBreak/>
-        <w:t>Phone: 0427 255 125</w:t>
-      </w:r>
-    </w:p>
-    <w:p>
-      <w:r>
-        <w:t>or email Joanne</w:t>
-      </w:r>
-    </w:p>
-    <w:p/>
-    <w:p/>
-    <w:p>
-      <w:r>
-        <w:t xml:space="preserve">TCB logo </w:t>
-      </w:r>
-    </w:p>
-    <w:p>
-      <w:r>
-        <w:t xml:space="preserve">The Townsville Concert Band are currently looking for musician members. </w:t>
-      </w:r>
-    </w:p>
-    <w:p>
-      <w:r>
-        <w:t xml:space="preserve">This is a local community band who meet once a week for rehearsals, and who play gigs around town throughout the year. The band plays a range of different styles of concert band music, ranging from classical to musical theatre and modern. </w:t>
-      </w:r>
-    </w:p>
-    <w:p>
-      <w:r>
-        <w:t>All levels and ages are welcome.</w:t>
-      </w:r>
-    </w:p>
-    <w:p>
-      <w:r>
-        <w:t>For more information -</w:t>
-      </w:r>
-    </w:p>
-    <w:p>
-      <w:r>
-        <w:t>-- email us hollie.clark1@jcu.edu.au</w:t>
-      </w:r>
-    </w:p>
-    <w:p>
-      <w:r>
-        <w:t>or phone Hollie: 04019 151 185</w:t>
-      </w:r>
-    </w:p>
-    <w:p>
-      <w:r>
-        <w:t>or phone Mark: 0408 088 675</w:t>
-      </w:r>
-    </w:p>
-    <w:p>
-      <w:r>
-        <w:t>see our Facebook page</w:t>
-      </w:r>
-    </w:p>
-    <w:p/>
-    <w:p/>
-    <w:p>
-      <w:r>
-        <w:t>Wassa</w:t>
-      </w:r>
-    </w:p>
-    <w:p>
-      <w:r>
-        <w:t xml:space="preserve"> Wassa </w:t>
-      </w:r>
-    </w:p>
-    <w:p>
-      <w:r>
-        <w:t xml:space="preserve">Wassa is a six-piece percussion group performing traditional rhythms from West Africa on traditional instruments. The Townsville based group has been performing throughout North Queensland and as far as Papua New Guinea since 2001. </w:t>
-      </w:r>
-    </w:p>
-    <w:p/>
-    <w:p>
-      <w:r>
-        <w:t>http://www.therhythmconnection.com/wassa.html</w:t>
-      </w:r>
-    </w:p>
-    <w:p/>
-    <w:p/>
-    <w:p/>
-    <w:p>
-      <w:r>
-        <w:t xml:space="preserve">The Stokes Nicholson Big Band was formed in 1991 through collaboration between the late Roy Stokes and Les Nicholson. Each man had his own individual reasons for wanting a Big Band, perhaps influenced by the difference in their ages with Roy being 17 years older than Les. Roy wanted to create an opportunity to keep experienced musicians playing challenging music so their talents didn't go rusty. Les came from a different perspective and wanted to </w:t>
-      </w:r>
-      <w:r>
-        <w:lastRenderedPageBreak/>
-        <w:t xml:space="preserve">provide an opportunity for music students of all ages to sit beside experienced jazz musicians to absorb the musical synergy that classroom teaching alone cannot develop. </w:t>
+        <w:t xml:space="preserve">music so their talents didn't go rusty. Les came from a different perspective and wanted to provide an opportunity for music students of all ages to sit beside experienced jazz musicians to absorb the musical synergy that classroom teaching alone cannot develop. </w:t>
       </w:r>
     </w:p>
     <w:p/>
@@ -1555,8 +1579,6 @@
       <w:r>
         <w:t>The band today demonstrates it has achieved the aims of both Roy and Les with experienced musicians arriving in town and feeling very proud to join such a powerful big band. A number of the original student members from 1991 are still in the band and have now joined the ranks of the experienced musicians and new students are still progressing from school bands to the Stokes Nicholson Big Band.</w:t>
       </w:r>
-      <w:bookmarkStart w:id="0" w:name="_GoBack"/>
-      <w:bookmarkEnd w:id="0"/>
     </w:p>
     <w:sectPr>
       <w:pgSz w:w="11906" w:h="16838"/>

</xml_diff>